<commit_message>
HW 5 almost done, need to grab one more exercise
</commit_message>
<xml_diff>
--- a/Course_Notes/Chapter_15_Matching_games.docx
+++ b/Course_Notes/Chapter_15_Matching_games.docx
@@ -2,16 +2,16 @@
 <file path=word/document.xml><?xml version="1.0" encoding="utf-8"?>
 <w:document xmlns:w="http://schemas.openxmlformats.org/wordprocessingml/2006/main" xmlns:m="http://schemas.openxmlformats.org/officeDocument/2006/math" xmlns:r="http://schemas.openxmlformats.org/officeDocument/2006/relationships" xmlns:o="urn:schemas-microsoft-com:office:office" xmlns:v="urn:schemas-microsoft-com:vml" xmlns:w10="urn:schemas-microsoft-com:office:word" xmlns:a="http://schemas.openxmlformats.org/drawingml/2006/main" xmlns:pic="http://schemas.openxmlformats.org/drawingml/2006/picture" xmlns:wp="http://schemas.openxmlformats.org/drawingml/2006/wordprocessingDrawing">
   <w:body>
-    <w:bookmarkStart w:id="or-3-chapter-15---cooperative-game-theory" w:name="or-3-chapter-15---cooperative-game-theory"/>
+    <w:bookmarkStart w:id="or-3-chapter-15---matching-games" w:name="or-3-chapter-15---matching-games"/>
     <w:p>
       <w:pPr>
         <w:pStyle w:val="Heading1"/>
       </w:pPr>
       <w:r>
-        <w:t xml:space="preserve">OR 3: Chapter 15 - Cooperative game theory</w:t>
-      </w:r>
-    </w:p>
-    <w:bookmarkEnd w:id="or-3-chapter-15---cooperative-game-theory"/>
+        <w:t xml:space="preserve">OR 3: Chapter 15 - Matching games</w:t>
+      </w:r>
+    </w:p>
+    <w:bookmarkEnd w:id="or-3-chapter-15---matching-games"/>
     <w:bookmarkStart w:id="recap" w:name="recap"/>
     <w:p>
       <w:pPr>

</xml_diff>

<commit_message>
Slight typo in proof
</commit_message>
<xml_diff>
--- a/Course_Notes/Chapter_15_Matching_games.docx
+++ b/Course_Notes/Chapter_15_Matching_games.docx
@@ -3571,10 +3571,6 @@
         </m:r>
         <m:r>
           <m:rPr/>
-          <m:t>ʹ</m:t>
-        </m:r>
-        <m:r>
-          <m:rPr/>
           <m:t>(</m:t>
         </m:r>
         <m:r>
@@ -4247,7 +4243,7 @@
 <file path=word/numbering.xml><?xml version="1.0" encoding="utf-8"?>
 <w:numbering xmlns:w="http://schemas.openxmlformats.org/wordprocessingml/2006/main">
   <w:abstractNum w:abstractNumId="0">
-    <w:nsid w:val="75003a4a"/>
+    <w:nsid w:val="96b2256d"/>
     <w:multiLevelType w:val="multilevel"/>
     <w:lvl w:ilvl="0">
       <w:numFmt w:val="bullet"/>
@@ -4328,7 +4324,7 @@
     </w:lvl>
   </w:abstractNum>
   <w:abstractNum w:abstractNumId="2">
-    <w:nsid w:val="247d940f"/>
+    <w:nsid w:val="2a68a93e"/>
     <w:multiLevelType w:val="multilevel"/>
     <w:lvl w:ilvl="0">
       <w:numFmt w:val="bullet"/>
@@ -4409,7 +4405,7 @@
     </w:lvl>
   </w:abstractNum>
   <w:abstractNum w:abstractNumId="3">
-    <w:nsid w:val="83341476"/>
+    <w:nsid w:val="8c516e96"/>
     <w:multiLevelType w:val="multilevel"/>
     <w:lvl w:ilvl="0">
       <w:start w:val="1"/>

</xml_diff>